<commit_message>
added static friction doc and analysis
</commit_message>
<xml_diff>
--- a/ETH_MIKE_Characterisation/Doc/2_static_friction_protocol.docx
+++ b/ETH_MIKE_Characterisation/Doc/2_static_friction_protocol.docx
@@ -1,6 +1,6 @@
 
 <file path=word/document.xml><?xml version="1.0" encoding="utf-8"?>
-<w:document xmlns:wpc="http://schemas.microsoft.com/office/word/2010/wordprocessingCanvas" xmlns:cx="http://schemas.microsoft.com/office/drawing/2014/chartex" xmlns:cx1="http://schemas.microsoft.com/office/drawing/2015/9/8/chartex" xmlns:mc="http://schemas.openxmlformats.org/markup-compatibility/2006" xmlns:o="urn:schemas-microsoft-com:office:office" xmlns:r="http://schemas.openxmlformats.org/officeDocument/2006/relationships" xmlns:m="http://schemas.openxmlformats.org/officeDocument/2006/math" xmlns:v="urn:schemas-microsoft-com:vml" xmlns:wp14="http://schemas.microsoft.com/office/word/2010/wordprocessingDrawing" xmlns:wp="http://schemas.openxmlformats.org/drawingml/2006/wordprocessingDrawing" xmlns:w10="urn:schemas-microsoft-com:office:word" xmlns:w="http://schemas.openxmlformats.org/wordprocessingml/2006/main" xmlns:w14="http://schemas.microsoft.com/office/word/2010/wordml" xmlns:w15="http://schemas.microsoft.com/office/word/2012/wordml" xmlns:w16se="http://schemas.microsoft.com/office/word/2015/wordml/symex" xmlns:wpg="http://schemas.microsoft.com/office/word/2010/wordprocessingGroup" xmlns:wpi="http://schemas.microsoft.com/office/word/2010/wordprocessingInk" xmlns:wne="http://schemas.microsoft.com/office/word/2006/wordml" xmlns:wps="http://schemas.microsoft.com/office/word/2010/wordprocessingShape" mc:Ignorable="w14 w15 w16se wp14">
+<w:document xmlns:wpc="http://schemas.microsoft.com/office/word/2010/wordprocessingCanvas" xmlns:cx="http://schemas.microsoft.com/office/drawing/2014/chartex" xmlns:cx1="http://schemas.microsoft.com/office/drawing/2015/9/8/chartex" xmlns:cx2="http://schemas.microsoft.com/office/drawing/2015/10/21/chartex" xmlns:cx3="http://schemas.microsoft.com/office/drawing/2016/5/9/chartex" xmlns:cx4="http://schemas.microsoft.com/office/drawing/2016/5/10/chartex" xmlns:cx5="http://schemas.microsoft.com/office/drawing/2016/5/11/chartex" xmlns:cx6="http://schemas.microsoft.com/office/drawing/2016/5/12/chartex" xmlns:cx7="http://schemas.microsoft.com/office/drawing/2016/5/13/chartex" xmlns:cx8="http://schemas.microsoft.com/office/drawing/2016/5/14/chartex" xmlns:mc="http://schemas.openxmlformats.org/markup-compatibility/2006" xmlns:aink="http://schemas.microsoft.com/office/drawing/2016/ink" xmlns:am3d="http://schemas.microsoft.com/office/drawing/2017/model3d" xmlns:o="urn:schemas-microsoft-com:office:office" xmlns:r="http://schemas.openxmlformats.org/officeDocument/2006/relationships" xmlns:m="http://schemas.openxmlformats.org/officeDocument/2006/math" xmlns:v="urn:schemas-microsoft-com:vml" xmlns:wp14="http://schemas.microsoft.com/office/word/2010/wordprocessingDrawing" xmlns:wp="http://schemas.openxmlformats.org/drawingml/2006/wordprocessingDrawing" xmlns:w10="urn:schemas-microsoft-com:office:word" xmlns:w="http://schemas.openxmlformats.org/wordprocessingml/2006/main" xmlns:w14="http://schemas.microsoft.com/office/word/2010/wordml" xmlns:w15="http://schemas.microsoft.com/office/word/2012/wordml" xmlns:w16cex="http://schemas.microsoft.com/office/word/2018/wordml/cex" xmlns:w16cid="http://schemas.microsoft.com/office/word/2016/wordml/cid" xmlns:w16="http://schemas.microsoft.com/office/word/2018/wordml" xmlns:w16sdtdh="http://schemas.microsoft.com/office/word/2020/wordml/sdtdatahash" xmlns:w16se="http://schemas.microsoft.com/office/word/2015/wordml/symex" xmlns:wpg="http://schemas.microsoft.com/office/word/2010/wordprocessingGroup" xmlns:wpi="http://schemas.microsoft.com/office/word/2010/wordprocessingInk" xmlns:wne="http://schemas.microsoft.com/office/word/2006/wordml" xmlns:wps="http://schemas.microsoft.com/office/word/2010/wordprocessingShape" mc:Ignorable="w14 w15 w16se w16cid w16 w16cex w16sdtdh wp14">
   <w:body>
     <w:p>
       <w:pPr>
@@ -45,107 +45,929 @@
         <w:rPr>
           <w:sz w:val="24"/>
         </w:rPr>
-        <w:t xml:space="preserve">Do this at a range of positions -85:5:85. </w:t>
-      </w:r>
-    </w:p>
-    <w:p>
-      <w:r>
-        <w:t xml:space="preserve">To </w:t>
-      </w:r>
-      <w:r>
-        <w:t xml:space="preserve">do: </w:t>
-      </w:r>
-      <w:r>
-        <w:t xml:space="preserve"> </w:t>
-      </w:r>
-    </w:p>
-    <w:p>
-      <w:pPr>
-        <w:pStyle w:val="ListParagraph"/>
+        <w:t>Do this at a range of positions -</w:t>
+      </w:r>
+      <w:r>
+        <w:rPr>
+          <w:sz w:val="24"/>
+        </w:rPr>
+        <w:t>90</w:t>
+      </w:r>
+      <w:r>
+        <w:rPr>
+          <w:sz w:val="24"/>
+        </w:rPr>
+        <w:t>:5:</w:t>
+      </w:r>
+      <w:r>
+        <w:rPr>
+          <w:sz w:val="24"/>
+        </w:rPr>
+        <w:t>90</w:t>
+      </w:r>
+      <w:r>
+        <w:rPr>
+          <w:sz w:val="24"/>
+        </w:rPr>
+        <w:t xml:space="preserve">. </w:t>
+      </w:r>
+    </w:p>
+    <w:p>
+      <w:pPr>
+        <w:rPr>
+          <w:b/>
+        </w:rPr>
+      </w:pPr>
+      <w:r>
+        <w:rPr>
+          <w:b/>
+        </w:rPr>
+        <w:t>How to do the measurements</w:t>
+      </w:r>
+      <w:r>
+        <w:rPr>
+          <w:b/>
+        </w:rPr>
+        <w:t xml:space="preserve"> (2_static_friction_main.vi</w:t>
+      </w:r>
+      <w:r>
+        <w:rPr>
+          <w:b/>
+        </w:rPr>
+        <w:t>)</w:t>
+      </w:r>
+      <w:r>
+        <w:rPr>
+          <w:b/>
+        </w:rPr>
+        <w:t>:</w:t>
+      </w:r>
+    </w:p>
+    <w:p>
+      <w:pPr>
+        <w:pStyle w:val="Listenabsatz"/>
         <w:numPr>
           <w:ilvl w:val="0"/>
-          <w:numId w:val="3"/>
+          <w:numId w:val="4"/>
         </w:numPr>
       </w:pPr>
       <w:r>
-        <w:t xml:space="preserve">Run MAIN_static_friction </w:t>
-      </w:r>
-      <w:r>
-        <w:t>with</w:t>
-      </w:r>
-      <w:r>
-        <w:t xml:space="preserve"> current increase (positive) </w:t>
-      </w:r>
-    </w:p>
-    <w:p>
-      <w:pPr>
-        <w:pStyle w:val="ListParagraph"/>
+        <w:t>Go to the block diagram and choose the correct Mike version in the top left corner</w:t>
+      </w:r>
+    </w:p>
+    <w:p>
+      <w:pPr>
+        <w:pStyle w:val="Listenabsatz"/>
         <w:numPr>
           <w:ilvl w:val="0"/>
-          <w:numId w:val="3"/>
+          <w:numId w:val="4"/>
         </w:numPr>
       </w:pPr>
       <w:r>
-        <w:t xml:space="preserve">Data exported in TDMS to target (USB) </w:t>
-      </w:r>
-    </w:p>
-    <w:p>
-      <w:pPr>
-        <w:pStyle w:val="ListParagraph"/>
+        <w:t xml:space="preserve">Choose negative </w:t>
+      </w:r>
+      <w:r>
+        <w:t>or positive current direction</w:t>
+      </w:r>
+    </w:p>
+    <w:p>
+      <w:pPr>
+        <w:pStyle w:val="Listenabsatz"/>
         <w:numPr>
           <w:ilvl w:val="0"/>
-          <w:numId w:val="3"/>
+          <w:numId w:val="4"/>
         </w:numPr>
       </w:pPr>
       <w:r>
-        <w:t xml:space="preserve">Access the data by googling </w:t>
-      </w:r>
-      <w:hyperlink r:id="rId5" w:history="1">
-        <w:r>
-          <w:rPr>
-            <w:rStyle w:val="Hyperlink"/>
-          </w:rPr>
-          <w:t>ftp://172.22.11.2</w:t>
-        </w:r>
-      </w:hyperlink>
-    </w:p>
-    <w:p>
-      <w:pPr>
-        <w:pStyle w:val="ListParagraph"/>
+        <w:t>Move the end-effector by hand</w:t>
+      </w:r>
+      <w:r>
+        <w:t xml:space="preserve"> approximately to the starting position:</w:t>
+      </w:r>
+    </w:p>
+    <w:p>
+      <w:pPr>
+        <w:pStyle w:val="Listenabsatz"/>
+        <w:numPr>
+          <w:ilvl w:val="1"/>
+          <w:numId w:val="4"/>
+        </w:numPr>
+      </w:pPr>
+      <w:r>
+        <w:t>-90° for positive</w:t>
+      </w:r>
+    </w:p>
+    <w:p>
+      <w:pPr>
+        <w:pStyle w:val="Listenabsatz"/>
+        <w:numPr>
+          <w:ilvl w:val="1"/>
+          <w:numId w:val="4"/>
+        </w:numPr>
+      </w:pPr>
+      <w:r>
+        <w:t>90° for negative</w:t>
+      </w:r>
+    </w:p>
+    <w:p>
+      <w:pPr>
+        <w:pStyle w:val="Listenabsatz"/>
         <w:numPr>
           <w:ilvl w:val="0"/>
-          <w:numId w:val="3"/>
+          <w:numId w:val="4"/>
         </w:numPr>
-      </w:pPr>
-      <w:r>
-        <w:t xml:space="preserve">Run MAIN_static_friction with current decrease (negative) and repeat data download </w:t>
-      </w:r>
-    </w:p>
-    <w:p>
-      <w:pPr>
-        <w:pStyle w:val="ListParagraph"/>
+        <w:rPr>
+          <w:lang w:val="en-NZ"/>
+        </w:rPr>
+      </w:pPr>
+      <w:r>
+        <w:rPr>
+          <w:lang w:val="en-NZ"/>
+        </w:rPr>
+        <w:t xml:space="preserve">Enter a </w:t>
+      </w:r>
+      <w:r>
+        <w:rPr>
+          <w:b/>
+          <w:lang w:val="en-NZ"/>
+        </w:rPr>
+        <w:t xml:space="preserve">non-existent </w:t>
+      </w:r>
+      <w:r>
+        <w:rPr>
+          <w:lang w:val="en-NZ"/>
+        </w:rPr>
+        <w:t>tdms file name and press</w:t>
+      </w:r>
+      <w:r>
+        <w:rPr>
+          <w:lang w:val="en-NZ"/>
+        </w:rPr>
+        <w:t xml:space="preserve"> “save data”</w:t>
+      </w:r>
+    </w:p>
+    <w:p>
+      <w:pPr>
+        <w:pStyle w:val="Listenabsatz"/>
         <w:numPr>
           <w:ilvl w:val="0"/>
-          <w:numId w:val="3"/>
+          <w:numId w:val="4"/>
         </w:numPr>
-      </w:pPr>
-      <w:r>
-        <w:t xml:space="preserve">When finishing running the program, unlick “Save data?” and click “stop saving data” to exit. </w:t>
-      </w:r>
-    </w:p>
-    <w:p>
-      <w:pPr>
-        <w:pStyle w:val="ListParagraph"/>
+        <w:rPr>
+          <w:lang w:val="en-NZ"/>
+        </w:rPr>
+      </w:pPr>
+      <w:r>
+        <w:rPr>
+          <w:lang w:val="en-NZ"/>
+        </w:rPr>
+        <w:t>Press move to start the process</w:t>
+      </w:r>
+    </w:p>
+    <w:p>
+      <w:pPr>
+        <w:pStyle w:val="Listenabsatz"/>
         <w:numPr>
           <w:ilvl w:val="0"/>
-          <w:numId w:val="3"/>
+          <w:numId w:val="4"/>
         </w:numPr>
-      </w:pPr>
-      <w:r>
-        <w:t xml:space="preserve">Repeat the measurement 3 times (at least) for error bars </w:t>
-      </w:r>
-      <w:bookmarkStart w:id="0" w:name="_GoBack"/>
-      <w:bookmarkEnd w:id="0"/>
+        <w:rPr>
+          <w:lang w:val="en-NZ"/>
+        </w:rPr>
+      </w:pPr>
+      <w:r>
+        <w:rPr>
+          <w:lang w:val="en-NZ"/>
+        </w:rPr>
+        <w:t>Wait for the profile to be finished</w:t>
+      </w:r>
+    </w:p>
+    <w:p>
+      <w:pPr>
+        <w:pStyle w:val="Listenabsatz"/>
+        <w:numPr>
+          <w:ilvl w:val="0"/>
+          <w:numId w:val="4"/>
+        </w:numPr>
+        <w:rPr>
+          <w:lang w:val="en-NZ"/>
+        </w:rPr>
+      </w:pPr>
+      <w:r>
+        <w:rPr>
+          <w:lang w:val="en-NZ"/>
+        </w:rPr>
+        <w:t>Once the whole profile is finished</w:t>
+      </w:r>
+      <w:r>
+        <w:rPr>
+          <w:lang w:val="en-NZ"/>
+        </w:rPr>
+        <w:t>, the end</w:t>
+      </w:r>
+      <w:r>
+        <w:rPr>
+          <w:lang w:val="en-NZ"/>
+        </w:rPr>
+        <w:t>-</w:t>
+      </w:r>
+      <w:r>
+        <w:rPr>
+          <w:lang w:val="en-NZ"/>
+        </w:rPr>
+        <w:t>effector will go to 0° and continue doing measurements forever</w:t>
+      </w:r>
+    </w:p>
+    <w:p>
+      <w:pPr>
+        <w:pStyle w:val="Listenabsatz"/>
+        <w:numPr>
+          <w:ilvl w:val="0"/>
+          <w:numId w:val="4"/>
+        </w:numPr>
+        <w:rPr>
+          <w:lang w:val="en-NZ"/>
+        </w:rPr>
+      </w:pPr>
+      <w:r>
+        <w:rPr>
+          <w:lang w:val="en-NZ"/>
+        </w:rPr>
+        <w:t>Stop the data recording by pressing “save data” or stop (terminates whole program)</w:t>
+      </w:r>
+    </w:p>
+    <w:p>
+      <w:pPr>
+        <w:pStyle w:val="Listenabsatz"/>
+        <w:numPr>
+          <w:ilvl w:val="0"/>
+          <w:numId w:val="4"/>
+        </w:numPr>
+        <w:rPr>
+          <w:lang w:val="en-NZ"/>
+        </w:rPr>
+      </w:pPr>
+      <w:r>
+        <w:rPr>
+          <w:lang w:val="en-NZ"/>
+        </w:rPr>
+        <w:t>If not yet done, press stop to terminate the program</w:t>
+      </w:r>
+      <w:r>
+        <w:rPr>
+          <w:lang w:val="en-NZ"/>
+        </w:rPr>
+        <w:t>. In order to start a new measurement the program has to be terminated and rerun</w:t>
+      </w:r>
+    </w:p>
+    <w:p>
+      <w:pPr>
+        <w:pStyle w:val="Listenabsatz"/>
+        <w:numPr>
+          <w:ilvl w:val="0"/>
+          <w:numId w:val="4"/>
+        </w:numPr>
+        <w:rPr>
+          <w:lang w:val="en-NZ"/>
+        </w:rPr>
+      </w:pPr>
+      <w:r>
+        <w:rPr>
+          <w:lang w:val="en-NZ"/>
+        </w:rPr>
+        <w:t>Repeat several times (I did 3 per current direction)</w:t>
+      </w:r>
+    </w:p>
+    <w:p>
+      <w:pPr>
+        <w:pStyle w:val="Listenabsatz"/>
+        <w:numPr>
+          <w:ilvl w:val="0"/>
+          <w:numId w:val="4"/>
+        </w:numPr>
+        <w:rPr>
+          <w:lang w:val="en-NZ"/>
+        </w:rPr>
+      </w:pPr>
+      <w:r>
+        <w:rPr>
+          <w:lang w:val="en-NZ"/>
+        </w:rPr>
+        <w:t xml:space="preserve">You’re done </w:t>
+      </w:r>
+      <w:r>
+        <w:rPr>
+          <w:rFonts w:ascii="Segoe UI Emoji" w:hAnsi="Segoe UI Emoji" w:cs="Segoe UI Emoji"/>
+          <w:lang w:val="en-NZ"/>
+        </w:rPr>
+        <w:t>🎉</w:t>
+      </w:r>
+    </w:p>
+    <w:p>
+      <w:pPr>
+        <w:rPr>
+          <w:lang w:val="en-NZ"/>
+        </w:rPr>
+      </w:pPr>
+    </w:p>
+    <w:p>
+      <w:pPr>
+        <w:rPr>
+          <w:b/>
+          <w:lang w:val="en-NZ"/>
+        </w:rPr>
+      </w:pPr>
+      <w:r>
+        <w:rPr>
+          <w:b/>
+          <w:lang w:val="en-NZ"/>
+        </w:rPr>
+        <w:t>How to do the analysis</w:t>
+      </w:r>
+      <w:r>
+        <w:rPr>
+          <w:b/>
+          <w:lang w:val="en-NZ"/>
+        </w:rPr>
+        <w:t>:</w:t>
+      </w:r>
+    </w:p>
+    <w:p>
+      <w:pPr>
+        <w:rPr>
+          <w:lang w:val="en-NZ"/>
+        </w:rPr>
+      </w:pPr>
+      <w:r>
+        <w:rPr>
+          <w:lang w:val="en-NZ"/>
+        </w:rPr>
+        <w:t>There are two main files you can use:</w:t>
+      </w:r>
+    </w:p>
+    <w:p>
+      <w:pPr>
+        <w:pStyle w:val="Listenabsatz"/>
+        <w:numPr>
+          <w:ilvl w:val="0"/>
+          <w:numId w:val="5"/>
+        </w:numPr>
+        <w:rPr>
+          <w:lang w:val="en-NZ"/>
+        </w:rPr>
+      </w:pPr>
+      <w:proofErr w:type="spellStart"/>
+      <w:r>
+        <w:rPr>
+          <w:lang w:val="en-NZ"/>
+        </w:rPr>
+        <w:t>Static_Friction_Analysis</w:t>
+      </w:r>
+      <w:proofErr w:type="spellEnd"/>
+      <w:r>
+        <w:rPr>
+          <w:lang w:val="en-NZ"/>
+        </w:rPr>
+        <w:t xml:space="preserve">: use when </w:t>
+      </w:r>
+      <w:r>
+        <w:rPr>
+          <w:lang w:val="en-NZ"/>
+        </w:rPr>
+        <w:t>you want to plot either positive or negative values</w:t>
+      </w:r>
+    </w:p>
+    <w:p>
+      <w:pPr>
+        <w:pStyle w:val="Listenabsatz"/>
+        <w:numPr>
+          <w:ilvl w:val="0"/>
+          <w:numId w:val="5"/>
+        </w:numPr>
+        <w:rPr>
+          <w:lang w:val="en-NZ"/>
+        </w:rPr>
+      </w:pPr>
+      <w:proofErr w:type="spellStart"/>
+      <w:r>
+        <w:rPr>
+          <w:lang w:val="en-NZ"/>
+        </w:rPr>
+        <w:t>Static_Friction_pos_and_neg</w:t>
+      </w:r>
+      <w:proofErr w:type="spellEnd"/>
+      <w:r>
+        <w:rPr>
+          <w:lang w:val="en-NZ"/>
+        </w:rPr>
+        <w:t xml:space="preserve">: use when you want to plot positive </w:t>
+      </w:r>
+      <w:r>
+        <w:rPr>
+          <w:b/>
+          <w:lang w:val="en-NZ"/>
+        </w:rPr>
+        <w:t xml:space="preserve">and </w:t>
+      </w:r>
+      <w:r>
+        <w:rPr>
+          <w:sz w:val="20"/>
+          <w:szCs w:val="20"/>
+          <w:lang w:val="en-NZ"/>
+        </w:rPr>
+        <w:t>negative values</w:t>
+      </w:r>
+    </w:p>
+    <w:p>
+      <w:pPr>
+        <w:rPr>
+          <w:lang w:val="en-NZ"/>
+        </w:rPr>
+      </w:pPr>
+      <w:r>
+        <w:rPr>
+          <w:lang w:val="en-NZ"/>
+        </w:rPr>
+        <w:t xml:space="preserve">I think </w:t>
+      </w:r>
+      <w:r>
+        <w:rPr>
+          <w:lang w:val="en-NZ"/>
+        </w:rPr>
+        <w:t>the second one is more important and will only describe this one in detail (the other is simpler and similar)</w:t>
+      </w:r>
+    </w:p>
+    <w:p>
+      <w:pPr>
+        <w:pStyle w:val="Listenabsatz"/>
+        <w:numPr>
+          <w:ilvl w:val="0"/>
+          <w:numId w:val="6"/>
+        </w:numPr>
+        <w:rPr>
+          <w:lang w:val="en-NZ"/>
+        </w:rPr>
+      </w:pPr>
+      <w:r>
+        <w:rPr>
+          <w:lang w:val="en-NZ"/>
+        </w:rPr>
+        <w:br/>
+      </w:r>
+      <w:r>
+        <w:rPr>
+          <w:lang w:val="en-NZ"/>
+        </w:rPr>
+        <w:br/>
+      </w:r>
+      <w:r>
+        <w:rPr>
+          <w:lang w:val="en-NZ"/>
+        </w:rPr>
+        <w:br/>
+      </w:r>
+      <w:r>
+        <w:rPr>
+          <w:lang w:val="en-NZ"/>
+        </w:rPr>
+        <w:br/>
+      </w:r>
+      <w:r>
+        <w:rPr>
+          <w:lang w:val="en-NZ"/>
+        </w:rPr>
+        <w:br/>
+      </w:r>
+      <w:r>
+        <w:rPr>
+          <w:lang w:val="en-NZ"/>
+        </w:rPr>
+        <w:br/>
+      </w:r>
+      <w:r>
+        <w:rPr>
+          <w:lang w:val="en-NZ"/>
+        </w:rPr>
+        <w:drawing>
+          <wp:anchor distT="0" distB="0" distL="114300" distR="114300" simplePos="0" relativeHeight="251658240" behindDoc="0" locked="0" layoutInCell="1" allowOverlap="1" wp14:anchorId="2CB1E03C" wp14:editId="736A35D6">
+            <wp:simplePos x="0" y="0"/>
+            <wp:positionH relativeFrom="column">
+              <wp:posOffset>609353</wp:posOffset>
+            </wp:positionH>
+            <wp:positionV relativeFrom="paragraph">
+              <wp:posOffset>6137</wp:posOffset>
+            </wp:positionV>
+            <wp:extent cx="5760720" cy="988060"/>
+            <wp:effectExtent l="0" t="0" r="0" b="2540"/>
+            <wp:wrapSquare wrapText="bothSides"/>
+            <wp:docPr id="1" name="Grafik 1" descr="Ein Bild, das Text enthält.&#10;&#10;Automatisch generierte Beschreibung"/>
+            <wp:cNvGraphicFramePr>
+              <a:graphicFrameLocks xmlns:a="http://schemas.openxmlformats.org/drawingml/2006/main" noChangeAspect="1"/>
+            </wp:cNvGraphicFramePr>
+            <a:graphic xmlns:a="http://schemas.openxmlformats.org/drawingml/2006/main">
+              <a:graphicData uri="http://schemas.openxmlformats.org/drawingml/2006/picture">
+                <pic:pic xmlns:pic="http://schemas.openxmlformats.org/drawingml/2006/picture">
+                  <pic:nvPicPr>
+                    <pic:cNvPr id="1" name="Grafik 1" descr="Ein Bild, das Text enthält.&#10;&#10;Automatisch generierte Beschreibung"/>
+                    <pic:cNvPicPr/>
+                  </pic:nvPicPr>
+                  <pic:blipFill>
+                    <a:blip r:embed="rId5">
+                      <a:extLst>
+                        <a:ext uri="{28A0092B-C50C-407E-A947-70E740481C1C}">
+                          <a14:useLocalDpi xmlns:a14="http://schemas.microsoft.com/office/drawing/2010/main" val="0"/>
+                        </a:ext>
+                      </a:extLst>
+                    </a:blip>
+                    <a:stretch>
+                      <a:fillRect/>
+                    </a:stretch>
+                  </pic:blipFill>
+                  <pic:spPr>
+                    <a:xfrm>
+                      <a:off x="0" y="0"/>
+                      <a:ext cx="5760720" cy="988060"/>
+                    </a:xfrm>
+                    <a:prstGeom prst="rect">
+                      <a:avLst/>
+                    </a:prstGeom>
+                  </pic:spPr>
+                </pic:pic>
+              </a:graphicData>
+            </a:graphic>
+          </wp:anchor>
+        </w:drawing>
+      </w:r>
+      <w:r>
+        <w:rPr>
+          <w:lang w:val="en-NZ"/>
+        </w:rPr>
+        <w:t>create lists of your tdms files you want to use for analysis</w:t>
+      </w:r>
+      <w:r>
+        <w:rPr>
+          <w:lang w:val="en-NZ"/>
+        </w:rPr>
+        <w:t>: create one list for negative currents and one for positive currents</w:t>
+      </w:r>
+    </w:p>
+    <w:p>
+      <w:pPr>
+        <w:pStyle w:val="Listenabsatz"/>
+        <w:numPr>
+          <w:ilvl w:val="0"/>
+          <w:numId w:val="6"/>
+        </w:numPr>
+        <w:rPr>
+          <w:lang w:val="en-NZ"/>
+        </w:rPr>
+      </w:pPr>
+      <w:r>
+        <w:rPr>
+          <w:lang w:val="en-NZ"/>
+        </w:rPr>
+        <w:t>Also adjust the torque constant parameter depending on your mike version</w:t>
+      </w:r>
+      <w:r>
+        <w:rPr>
+          <w:lang w:val="en-NZ"/>
+        </w:rPr>
+        <w:br/>
+      </w:r>
+      <w:r>
+        <w:rPr>
+          <w:lang w:val="en-NZ"/>
+        </w:rPr>
+        <w:br/>
+      </w:r>
+      <w:r>
+        <w:rPr>
+          <w:lang w:val="en-NZ"/>
+        </w:rPr>
+        <w:br/>
+      </w:r>
+      <w:r>
+        <w:rPr>
+          <w:lang w:val="en-NZ"/>
+        </w:rPr>
+        <w:br/>
+      </w:r>
+      <w:r>
+        <w:rPr>
+          <w:lang w:val="en-NZ"/>
+        </w:rPr>
+        <w:br/>
+      </w:r>
+      <w:r>
+        <w:rPr>
+          <w:lang w:val="en-NZ"/>
+        </w:rPr>
+        <w:br/>
+      </w:r>
+      <w:r>
+        <w:rPr>
+          <w:lang w:val="en-NZ"/>
+        </w:rPr>
+        <w:br/>
+      </w:r>
+      <w:r>
+        <w:rPr>
+          <w:lang w:val="en-NZ"/>
+        </w:rPr>
+        <w:br/>
+      </w:r>
+    </w:p>
+    <w:p>
+      <w:pPr>
+        <w:pStyle w:val="Listenabsatz"/>
+        <w:numPr>
+          <w:ilvl w:val="0"/>
+          <w:numId w:val="6"/>
+        </w:numPr>
+        <w:rPr>
+          <w:lang w:val="en-NZ"/>
+        </w:rPr>
+      </w:pPr>
+      <w:r>
+        <w:rPr>
+          <w:noProof/>
+          <w:lang w:val="en-NZ"/>
+        </w:rPr>
+        <w:lastRenderedPageBreak/>
+        <mc:AlternateContent>
+          <mc:Choice Requires="wpi">
+            <w:drawing>
+              <wp:anchor distT="0" distB="0" distL="114300" distR="114300" simplePos="0" relativeHeight="251661312" behindDoc="0" locked="0" layoutInCell="1" allowOverlap="1" wp14:anchorId="253DA84B" wp14:editId="345FA41E">
+                <wp:simplePos x="0" y="0"/>
+                <wp:positionH relativeFrom="column">
+                  <wp:posOffset>259770</wp:posOffset>
+                </wp:positionH>
+                <wp:positionV relativeFrom="paragraph">
+                  <wp:posOffset>1699461</wp:posOffset>
+                </wp:positionV>
+                <wp:extent cx="366120" cy="116640"/>
+                <wp:effectExtent l="38100" t="57150" r="34290" b="55245"/>
+                <wp:wrapNone/>
+                <wp:docPr id="4" name="Freihand 4"/>
+                <wp:cNvGraphicFramePr/>
+                <a:graphic xmlns:a="http://schemas.openxmlformats.org/drawingml/2006/main">
+                  <a:graphicData uri="http://schemas.microsoft.com/office/word/2010/wordprocessingInk">
+                    <w14:contentPart bwMode="auto" r:id="rId6">
+                      <w14:nvContentPartPr>
+                        <w14:cNvContentPartPr/>
+                      </w14:nvContentPartPr>
+                      <w14:xfrm>
+                        <a:off x="0" y="0"/>
+                        <a:ext cx="366120" cy="116640"/>
+                      </w14:xfrm>
+                    </w14:contentPart>
+                  </a:graphicData>
+                </a:graphic>
+              </wp:anchor>
+            </w:drawing>
+          </mc:Choice>
+          <mc:Fallback>
+            <w:pict>
+              <v:shapetype w14:anchorId="2E06A0A0" id="_x0000_t75" coordsize="21600,21600" o:spt="75" o:preferrelative="t" path="m@4@5l@4@11@9@11@9@5xe" filled="f" stroked="f">
+                <v:stroke joinstyle="miter"/>
+                <v:formulas>
+                  <v:f eqn="if lineDrawn pixelLineWidth 0"/>
+                  <v:f eqn="sum @0 1 0"/>
+                  <v:f eqn="sum 0 0 @1"/>
+                  <v:f eqn="prod @2 1 2"/>
+                  <v:f eqn="prod @3 21600 pixelWidth"/>
+                  <v:f eqn="prod @3 21600 pixelHeight"/>
+                  <v:f eqn="sum @0 0 1"/>
+                  <v:f eqn="prod @6 1 2"/>
+                  <v:f eqn="prod @7 21600 pixelWidth"/>
+                  <v:f eqn="sum @8 21600 0"/>
+                  <v:f eqn="prod @7 21600 pixelHeight"/>
+                  <v:f eqn="sum @10 21600 0"/>
+                </v:formulas>
+                <v:path o:extrusionok="f" gradientshapeok="t" o:connecttype="rect"/>
+                <o:lock v:ext="edit" aspectratio="t"/>
+              </v:shapetype>
+              <v:shape id="Freihand 4" o:spid="_x0000_s1026" type="#_x0000_t75" style="position:absolute;margin-left:19.75pt;margin-top:133.1pt;width:30.25pt;height:10.6pt;z-index:251661312;visibility:visible;mso-wrap-style:square;mso-wrap-distance-left:9pt;mso-wrap-distance-top:0;mso-wrap-distance-right:9pt;mso-wrap-distance-bottom:0;mso-position-horizontal:absolute;mso-position-horizontal-relative:text;mso-position-vertical:absolute;mso-position-vertical-relative:text" o:gfxdata="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">
+                <v:imagedata r:id="rId7" o:title=""/>
+              </v:shape>
+            </w:pict>
+          </mc:Fallback>
+        </mc:AlternateContent>
+      </w:r>
+      <w:r>
+        <w:rPr>
+          <w:noProof/>
+          <w:lang w:val="en-NZ"/>
+        </w:rPr>
+        <mc:AlternateContent>
+          <mc:Choice Requires="wpi">
+            <w:drawing>
+              <wp:anchor distT="0" distB="0" distL="114300" distR="114300" simplePos="0" relativeHeight="251660288" behindDoc="0" locked="0" layoutInCell="1" allowOverlap="1" wp14:anchorId="6B5300B4" wp14:editId="27E7A1D0">
+                <wp:simplePos x="0" y="0"/>
+                <wp:positionH relativeFrom="column">
+                  <wp:posOffset>253650</wp:posOffset>
+                </wp:positionH>
+                <wp:positionV relativeFrom="paragraph">
+                  <wp:posOffset>1416861</wp:posOffset>
+                </wp:positionV>
+                <wp:extent cx="347760" cy="105120"/>
+                <wp:effectExtent l="57150" t="38100" r="14605" b="47625"/>
+                <wp:wrapNone/>
+                <wp:docPr id="3" name="Freihand 3"/>
+                <wp:cNvGraphicFramePr/>
+                <a:graphic xmlns:a="http://schemas.openxmlformats.org/drawingml/2006/main">
+                  <a:graphicData uri="http://schemas.microsoft.com/office/word/2010/wordprocessingInk">
+                    <w14:contentPart bwMode="auto" r:id="rId8">
+                      <w14:nvContentPartPr>
+                        <w14:cNvContentPartPr/>
+                      </w14:nvContentPartPr>
+                      <w14:xfrm>
+                        <a:off x="0" y="0"/>
+                        <a:ext cx="347760" cy="105120"/>
+                      </w14:xfrm>
+                    </w14:contentPart>
+                  </a:graphicData>
+                </a:graphic>
+              </wp:anchor>
+            </w:drawing>
+          </mc:Choice>
+          <mc:Fallback>
+            <w:pict>
+              <v:shape w14:anchorId="1F1F0EB6" id="Freihand 3" o:spid="_x0000_s1026" type="#_x0000_t75" style="position:absolute;margin-left:19.25pt;margin-top:110.85pt;width:28.8pt;height:9.7pt;z-index:251660288;visibility:visible;mso-wrap-style:square;mso-wrap-distance-left:9pt;mso-wrap-distance-top:0;mso-wrap-distance-right:9pt;mso-wrap-distance-bottom:0;mso-position-horizontal:absolute;mso-position-horizontal-relative:text;mso-position-vertical:absolute;mso-position-vertical-relative:text" o:gfxdata="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">
+                <v:imagedata r:id="rId9" o:title=""/>
+              </v:shape>
+            </w:pict>
+          </mc:Fallback>
+        </mc:AlternateContent>
+      </w:r>
+      <w:r>
+        <w:rPr>
+          <w:lang w:val="en-NZ"/>
+        </w:rPr>
+        <w:br/>
+      </w:r>
+      <w:r>
+        <w:rPr>
+          <w:lang w:val="en-NZ"/>
+        </w:rPr>
+        <w:br/>
+      </w:r>
+      <w:r>
+        <w:rPr>
+          <w:lang w:val="en-NZ"/>
+        </w:rPr>
+        <w:br/>
+      </w:r>
+      <w:r>
+        <w:rPr>
+          <w:lang w:val="en-NZ"/>
+        </w:rPr>
+        <w:br/>
+      </w:r>
+      <w:r>
+        <w:rPr>
+          <w:lang w:val="en-NZ"/>
+        </w:rPr>
+        <w:br/>
+      </w:r>
+      <w:r>
+        <w:rPr>
+          <w:lang w:val="en-NZ"/>
+        </w:rPr>
+        <w:br/>
+      </w:r>
+      <w:r>
+        <w:rPr>
+          <w:lang w:val="en-NZ"/>
+        </w:rPr>
+        <w:br/>
+      </w:r>
+      <w:r>
+        <w:rPr>
+          <w:lang w:val="en-NZ"/>
+        </w:rPr>
+        <w:br/>
+      </w:r>
+      <w:r>
+        <w:rPr>
+          <w:lang w:val="en-NZ"/>
+        </w:rPr>
+        <w:br/>
+      </w:r>
+      <w:r>
+        <w:rPr>
+          <w:lang w:val="en-NZ"/>
+        </w:rPr>
+        <w:br/>
+      </w:r>
+      <w:r>
+        <w:rPr>
+          <w:lang w:val="en-NZ"/>
+        </w:rPr>
+        <w:br/>
+      </w:r>
+      <w:r>
+        <w:rPr>
+          <w:lang w:val="en-NZ"/>
+        </w:rPr>
+        <w:br/>
+      </w:r>
+      <w:r>
+        <w:rPr>
+          <w:lang w:val="en-NZ"/>
+        </w:rPr>
+        <w:drawing>
+          <wp:anchor distT="0" distB="0" distL="114300" distR="114300" simplePos="0" relativeHeight="251659264" behindDoc="0" locked="0" layoutInCell="1" allowOverlap="1" wp14:anchorId="57F9346B" wp14:editId="3D365A06">
+            <wp:simplePos x="0" y="0"/>
+            <wp:positionH relativeFrom="column">
+              <wp:posOffset>615950</wp:posOffset>
+            </wp:positionH>
+            <wp:positionV relativeFrom="paragraph">
+              <wp:posOffset>218</wp:posOffset>
+            </wp:positionV>
+            <wp:extent cx="5430008" cy="2105319"/>
+            <wp:effectExtent l="0" t="0" r="0" b="9525"/>
+            <wp:wrapSquare wrapText="bothSides"/>
+            <wp:docPr id="2" name="Grafik 2" descr="Ein Bild, das Text enthält.&#10;&#10;Automatisch generierte Beschreibung"/>
+            <wp:cNvGraphicFramePr>
+              <a:graphicFrameLocks xmlns:a="http://schemas.openxmlformats.org/drawingml/2006/main" noChangeAspect="1"/>
+            </wp:cNvGraphicFramePr>
+            <a:graphic xmlns:a="http://schemas.openxmlformats.org/drawingml/2006/main">
+              <a:graphicData uri="http://schemas.openxmlformats.org/drawingml/2006/picture">
+                <pic:pic xmlns:pic="http://schemas.openxmlformats.org/drawingml/2006/picture">
+                  <pic:nvPicPr>
+                    <pic:cNvPr id="2" name="Grafik 2" descr="Ein Bild, das Text enthält.&#10;&#10;Automatisch generierte Beschreibung"/>
+                    <pic:cNvPicPr/>
+                  </pic:nvPicPr>
+                  <pic:blipFill>
+                    <a:blip r:embed="rId10">
+                      <a:extLst>
+                        <a:ext uri="{28A0092B-C50C-407E-A947-70E740481C1C}">
+                          <a14:useLocalDpi xmlns:a14="http://schemas.microsoft.com/office/drawing/2010/main" val="0"/>
+                        </a:ext>
+                      </a:extLst>
+                    </a:blip>
+                    <a:stretch>
+                      <a:fillRect/>
+                    </a:stretch>
+                  </pic:blipFill>
+                  <pic:spPr>
+                    <a:xfrm>
+                      <a:off x="0" y="0"/>
+                      <a:ext cx="5430008" cy="2105319"/>
+                    </a:xfrm>
+                    <a:prstGeom prst="rect">
+                      <a:avLst/>
+                    </a:prstGeom>
+                  </pic:spPr>
+                </pic:pic>
+              </a:graphicData>
+            </a:graphic>
+          </wp:anchor>
+        </w:drawing>
+      </w:r>
+      <w:r>
+        <w:rPr>
+          <w:lang w:val="en-NZ"/>
+        </w:rPr>
+        <w:t xml:space="preserve">adjust </w:t>
+      </w:r>
+      <w:r>
+        <w:rPr>
+          <w:lang w:val="en-NZ"/>
+        </w:rPr>
+        <w:t>the title of the plot as well as its name when saving</w:t>
+      </w:r>
+    </w:p>
+    <w:p>
+      <w:pPr>
+        <w:pStyle w:val="Listenabsatz"/>
+        <w:numPr>
+          <w:ilvl w:val="0"/>
+          <w:numId w:val="6"/>
+        </w:numPr>
+        <w:rPr>
+          <w:lang w:val="en-NZ"/>
+        </w:rPr>
+      </w:pPr>
+      <w:r>
+        <w:rPr>
+          <w:lang w:val="en-NZ"/>
+        </w:rPr>
+        <w:t>Afterwards you can run the program and</w:t>
+      </w:r>
+      <w:r>
+        <w:rPr>
+          <w:lang w:val="en-NZ"/>
+        </w:rPr>
+        <w:t xml:space="preserve"> you have your plot copped and in pdf format</w:t>
+      </w:r>
+      <w:r>
+        <w:rPr>
+          <w:lang w:val="en-NZ"/>
+        </w:rPr>
+        <w:br/>
+      </w:r>
     </w:p>
     <w:sectPr>
       <w:pgSz w:w="11906" w:h="16838"/>
@@ -158,8 +980,207 @@
 </file>
 
 <file path=word/numbering.xml><?xml version="1.0" encoding="utf-8"?>
-<w:numbering xmlns:wpc="http://schemas.microsoft.com/office/word/2010/wordprocessingCanvas" xmlns:cx="http://schemas.microsoft.com/office/drawing/2014/chartex" xmlns:cx1="http://schemas.microsoft.com/office/drawing/2015/9/8/chartex" xmlns:mc="http://schemas.openxmlformats.org/markup-compatibility/2006" xmlns:o="urn:schemas-microsoft-com:office:office" xmlns:r="http://schemas.openxmlformats.org/officeDocument/2006/relationships" xmlns:m="http://schemas.openxmlformats.org/officeDocument/2006/math" xmlns:v="urn:schemas-microsoft-com:vml" xmlns:wp14="http://schemas.microsoft.com/office/word/2010/wordprocessingDrawing" xmlns:wp="http://schemas.openxmlformats.org/drawingml/2006/wordprocessingDrawing" xmlns:w10="urn:schemas-microsoft-com:office:word" xmlns:w="http://schemas.openxmlformats.org/wordprocessingml/2006/main" xmlns:w14="http://schemas.microsoft.com/office/word/2010/wordml" xmlns:w15="http://schemas.microsoft.com/office/word/2012/wordml" xmlns:w16se="http://schemas.microsoft.com/office/word/2015/wordml/symex" xmlns:wpg="http://schemas.microsoft.com/office/word/2010/wordprocessingGroup" xmlns:wpi="http://schemas.microsoft.com/office/word/2010/wordprocessingInk" xmlns:wne="http://schemas.microsoft.com/office/word/2006/wordml" xmlns:wps="http://schemas.microsoft.com/office/word/2010/wordprocessingShape" mc:Ignorable="w14 w15 w16se wp14">
+<w:numbering xmlns:wpc="http://schemas.microsoft.com/office/word/2010/wordprocessingCanvas" xmlns:cx="http://schemas.microsoft.com/office/drawing/2014/chartex" xmlns:cx1="http://schemas.microsoft.com/office/drawing/2015/9/8/chartex" xmlns:cx2="http://schemas.microsoft.com/office/drawing/2015/10/21/chartex" xmlns:cx3="http://schemas.microsoft.com/office/drawing/2016/5/9/chartex" xmlns:cx4="http://schemas.microsoft.com/office/drawing/2016/5/10/chartex" xmlns:cx5="http://schemas.microsoft.com/office/drawing/2016/5/11/chartex" xmlns:cx6="http://schemas.microsoft.com/office/drawing/2016/5/12/chartex" xmlns:cx7="http://schemas.microsoft.com/office/drawing/2016/5/13/chartex" xmlns:cx8="http://schemas.microsoft.com/office/drawing/2016/5/14/chartex" xmlns:mc="http://schemas.openxmlformats.org/markup-compatibility/2006" xmlns:aink="http://schemas.microsoft.com/office/drawing/2016/ink" xmlns:am3d="http://schemas.microsoft.com/office/drawing/2017/model3d" xmlns:o="urn:schemas-microsoft-com:office:office" xmlns:r="http://schemas.openxmlformats.org/officeDocument/2006/relationships" xmlns:m="http://schemas.openxmlformats.org/officeDocument/2006/math" xmlns:v="urn:schemas-microsoft-com:vml" xmlns:wp14="http://schemas.microsoft.com/office/word/2010/wordprocessingDrawing" xmlns:wp="http://schemas.openxmlformats.org/drawingml/2006/wordprocessingDrawing" xmlns:w10="urn:schemas-microsoft-com:office:word" xmlns:w="http://schemas.openxmlformats.org/wordprocessingml/2006/main" xmlns:w14="http://schemas.microsoft.com/office/word/2010/wordml" xmlns:w15="http://schemas.microsoft.com/office/word/2012/wordml" xmlns:w16cex="http://schemas.microsoft.com/office/word/2018/wordml/cex" xmlns:w16cid="http://schemas.microsoft.com/office/word/2016/wordml/cid" xmlns:w16="http://schemas.microsoft.com/office/word/2018/wordml" xmlns:w16sdtdh="http://schemas.microsoft.com/office/word/2020/wordml/sdtdatahash" xmlns:w16se="http://schemas.microsoft.com/office/word/2015/wordml/symex" xmlns:wpg="http://schemas.microsoft.com/office/word/2010/wordprocessingGroup" xmlns:wpi="http://schemas.microsoft.com/office/word/2010/wordprocessingInk" xmlns:wne="http://schemas.microsoft.com/office/word/2006/wordml" xmlns:wps="http://schemas.microsoft.com/office/word/2010/wordprocessingShape" mc:Ignorable="w14 w15 w16se w16cid w16 w16cex w16sdtdh wp14">
   <w:abstractNum w:abstractNumId="0" w15:restartNumberingAfterBreak="0">
+    <w:nsid w:val="339054DC"/>
+    <w:multiLevelType w:val="hybridMultilevel"/>
+    <w:tmpl w:val="8B1634A8"/>
+    <w:lvl w:ilvl="0" w:tplc="08070001">
+      <w:start w:val="1"/>
+      <w:numFmt w:val="bullet"/>
+      <w:lvlText w:val=""/>
+      <w:lvlJc w:val="left"/>
+      <w:pPr>
+        <w:ind w:left="360" w:hanging="360"/>
+      </w:pPr>
+      <w:rPr>
+        <w:rFonts w:ascii="Symbol" w:hAnsi="Symbol" w:hint="default"/>
+      </w:rPr>
+    </w:lvl>
+    <w:lvl w:ilvl="1" w:tplc="08070003" w:tentative="1">
+      <w:start w:val="1"/>
+      <w:numFmt w:val="bullet"/>
+      <w:lvlText w:val="o"/>
+      <w:lvlJc w:val="left"/>
+      <w:pPr>
+        <w:ind w:left="1080" w:hanging="360"/>
+      </w:pPr>
+      <w:rPr>
+        <w:rFonts w:ascii="Courier New" w:hAnsi="Courier New" w:cs="Courier New" w:hint="default"/>
+      </w:rPr>
+    </w:lvl>
+    <w:lvl w:ilvl="2" w:tplc="08070005" w:tentative="1">
+      <w:start w:val="1"/>
+      <w:numFmt w:val="bullet"/>
+      <w:lvlText w:val=""/>
+      <w:lvlJc w:val="left"/>
+      <w:pPr>
+        <w:ind w:left="1800" w:hanging="360"/>
+      </w:pPr>
+      <w:rPr>
+        <w:rFonts w:ascii="Wingdings" w:hAnsi="Wingdings" w:hint="default"/>
+      </w:rPr>
+    </w:lvl>
+    <w:lvl w:ilvl="3" w:tplc="08070001" w:tentative="1">
+      <w:start w:val="1"/>
+      <w:numFmt w:val="bullet"/>
+      <w:lvlText w:val=""/>
+      <w:lvlJc w:val="left"/>
+      <w:pPr>
+        <w:ind w:left="2520" w:hanging="360"/>
+      </w:pPr>
+      <w:rPr>
+        <w:rFonts w:ascii="Symbol" w:hAnsi="Symbol" w:hint="default"/>
+      </w:rPr>
+    </w:lvl>
+    <w:lvl w:ilvl="4" w:tplc="08070003" w:tentative="1">
+      <w:start w:val="1"/>
+      <w:numFmt w:val="bullet"/>
+      <w:lvlText w:val="o"/>
+      <w:lvlJc w:val="left"/>
+      <w:pPr>
+        <w:ind w:left="3240" w:hanging="360"/>
+      </w:pPr>
+      <w:rPr>
+        <w:rFonts w:ascii="Courier New" w:hAnsi="Courier New" w:cs="Courier New" w:hint="default"/>
+      </w:rPr>
+    </w:lvl>
+    <w:lvl w:ilvl="5" w:tplc="08070005" w:tentative="1">
+      <w:start w:val="1"/>
+      <w:numFmt w:val="bullet"/>
+      <w:lvlText w:val=""/>
+      <w:lvlJc w:val="left"/>
+      <w:pPr>
+        <w:ind w:left="3960" w:hanging="360"/>
+      </w:pPr>
+      <w:rPr>
+        <w:rFonts w:ascii="Wingdings" w:hAnsi="Wingdings" w:hint="default"/>
+      </w:rPr>
+    </w:lvl>
+    <w:lvl w:ilvl="6" w:tplc="08070001" w:tentative="1">
+      <w:start w:val="1"/>
+      <w:numFmt w:val="bullet"/>
+      <w:lvlText w:val=""/>
+      <w:lvlJc w:val="left"/>
+      <w:pPr>
+        <w:ind w:left="4680" w:hanging="360"/>
+      </w:pPr>
+      <w:rPr>
+        <w:rFonts w:ascii="Symbol" w:hAnsi="Symbol" w:hint="default"/>
+      </w:rPr>
+    </w:lvl>
+    <w:lvl w:ilvl="7" w:tplc="08070003" w:tentative="1">
+      <w:start w:val="1"/>
+      <w:numFmt w:val="bullet"/>
+      <w:lvlText w:val="o"/>
+      <w:lvlJc w:val="left"/>
+      <w:pPr>
+        <w:ind w:left="5400" w:hanging="360"/>
+      </w:pPr>
+      <w:rPr>
+        <w:rFonts w:ascii="Courier New" w:hAnsi="Courier New" w:cs="Courier New" w:hint="default"/>
+      </w:rPr>
+    </w:lvl>
+    <w:lvl w:ilvl="8" w:tplc="08070005" w:tentative="1">
+      <w:start w:val="1"/>
+      <w:numFmt w:val="bullet"/>
+      <w:lvlText w:val=""/>
+      <w:lvlJc w:val="left"/>
+      <w:pPr>
+        <w:ind w:left="6120" w:hanging="360"/>
+      </w:pPr>
+      <w:rPr>
+        <w:rFonts w:ascii="Wingdings" w:hAnsi="Wingdings" w:hint="default"/>
+      </w:rPr>
+    </w:lvl>
+  </w:abstractNum>
+  <w:abstractNum w:abstractNumId="1" w15:restartNumberingAfterBreak="0">
+    <w:nsid w:val="48F17CA4"/>
+    <w:multiLevelType w:val="hybridMultilevel"/>
+    <w:tmpl w:val="E1121BA0"/>
+    <w:lvl w:ilvl="0" w:tplc="0807000F">
+      <w:start w:val="1"/>
+      <w:numFmt w:val="decimal"/>
+      <w:lvlText w:val="%1."/>
+      <w:lvlJc w:val="left"/>
+      <w:pPr>
+        <w:ind w:left="720" w:hanging="360"/>
+      </w:pPr>
+    </w:lvl>
+    <w:lvl w:ilvl="1" w:tplc="08070019" w:tentative="1">
+      <w:start w:val="1"/>
+      <w:numFmt w:val="lowerLetter"/>
+      <w:lvlText w:val="%2."/>
+      <w:lvlJc w:val="left"/>
+      <w:pPr>
+        <w:ind w:left="1440" w:hanging="360"/>
+      </w:pPr>
+    </w:lvl>
+    <w:lvl w:ilvl="2" w:tplc="0807001B" w:tentative="1">
+      <w:start w:val="1"/>
+      <w:numFmt w:val="lowerRoman"/>
+      <w:lvlText w:val="%3."/>
+      <w:lvlJc w:val="right"/>
+      <w:pPr>
+        <w:ind w:left="2160" w:hanging="180"/>
+      </w:pPr>
+    </w:lvl>
+    <w:lvl w:ilvl="3" w:tplc="0807000F" w:tentative="1">
+      <w:start w:val="1"/>
+      <w:numFmt w:val="decimal"/>
+      <w:lvlText w:val="%4."/>
+      <w:lvlJc w:val="left"/>
+      <w:pPr>
+        <w:ind w:left="2880" w:hanging="360"/>
+      </w:pPr>
+    </w:lvl>
+    <w:lvl w:ilvl="4" w:tplc="08070019" w:tentative="1">
+      <w:start w:val="1"/>
+      <w:numFmt w:val="lowerLetter"/>
+      <w:lvlText w:val="%5."/>
+      <w:lvlJc w:val="left"/>
+      <w:pPr>
+        <w:ind w:left="3600" w:hanging="360"/>
+      </w:pPr>
+    </w:lvl>
+    <w:lvl w:ilvl="5" w:tplc="0807001B" w:tentative="1">
+      <w:start w:val="1"/>
+      <w:numFmt w:val="lowerRoman"/>
+      <w:lvlText w:val="%6."/>
+      <w:lvlJc w:val="right"/>
+      <w:pPr>
+        <w:ind w:left="4320" w:hanging="180"/>
+      </w:pPr>
+    </w:lvl>
+    <w:lvl w:ilvl="6" w:tplc="0807000F" w:tentative="1">
+      <w:start w:val="1"/>
+      <w:numFmt w:val="decimal"/>
+      <w:lvlText w:val="%7."/>
+      <w:lvlJc w:val="left"/>
+      <w:pPr>
+        <w:ind w:left="5040" w:hanging="360"/>
+      </w:pPr>
+    </w:lvl>
+    <w:lvl w:ilvl="7" w:tplc="08070019" w:tentative="1">
+      <w:start w:val="1"/>
+      <w:numFmt w:val="lowerLetter"/>
+      <w:lvlText w:val="%8."/>
+      <w:lvlJc w:val="left"/>
+      <w:pPr>
+        <w:ind w:left="5760" w:hanging="360"/>
+      </w:pPr>
+    </w:lvl>
+    <w:lvl w:ilvl="8" w:tplc="0807001B" w:tentative="1">
+      <w:start w:val="1"/>
+      <w:numFmt w:val="lowerRoman"/>
+      <w:lvlText w:val="%9."/>
+      <w:lvlJc w:val="right"/>
+      <w:pPr>
+        <w:ind w:left="6480" w:hanging="180"/>
+      </w:pPr>
+    </w:lvl>
+  </w:abstractNum>
+  <w:abstractNum w:abstractNumId="2" w15:restartNumberingAfterBreak="0">
     <w:nsid w:val="509A6D6E"/>
     <w:multiLevelType w:val="hybridMultilevel"/>
     <w:tmpl w:val="28B651E2"/>
@@ -248,7 +1269,7 @@
       </w:pPr>
     </w:lvl>
   </w:abstractNum>
-  <w:abstractNum w:abstractNumId="1" w15:restartNumberingAfterBreak="0">
+  <w:abstractNum w:abstractNumId="3" w15:restartNumberingAfterBreak="0">
     <w:nsid w:val="52542809"/>
     <w:multiLevelType w:val="hybridMultilevel"/>
     <w:tmpl w:val="680E7A3C"/>
@@ -337,7 +1358,7 @@
       </w:pPr>
     </w:lvl>
   </w:abstractNum>
-  <w:abstractNum w:abstractNumId="2" w15:restartNumberingAfterBreak="0">
+  <w:abstractNum w:abstractNumId="4" w15:restartNumberingAfterBreak="0">
     <w:nsid w:val="5F97643E"/>
     <w:multiLevelType w:val="hybridMultilevel"/>
     <w:tmpl w:val="5CEC4622"/>
@@ -426,20 +1447,115 @@
       </w:pPr>
     </w:lvl>
   </w:abstractNum>
+  <w:abstractNum w:abstractNumId="5" w15:restartNumberingAfterBreak="0">
+    <w:nsid w:val="7ADB73AB"/>
+    <w:multiLevelType w:val="hybridMultilevel"/>
+    <w:tmpl w:val="538C9270"/>
+    <w:lvl w:ilvl="0" w:tplc="0807000F">
+      <w:start w:val="1"/>
+      <w:numFmt w:val="decimal"/>
+      <w:lvlText w:val="%1."/>
+      <w:lvlJc w:val="left"/>
+      <w:pPr>
+        <w:ind w:left="720" w:hanging="360"/>
+      </w:pPr>
+    </w:lvl>
+    <w:lvl w:ilvl="1" w:tplc="08070019">
+      <w:start w:val="1"/>
+      <w:numFmt w:val="lowerLetter"/>
+      <w:lvlText w:val="%2."/>
+      <w:lvlJc w:val="left"/>
+      <w:pPr>
+        <w:ind w:left="1440" w:hanging="360"/>
+      </w:pPr>
+    </w:lvl>
+    <w:lvl w:ilvl="2" w:tplc="0807001B" w:tentative="1">
+      <w:start w:val="1"/>
+      <w:numFmt w:val="lowerRoman"/>
+      <w:lvlText w:val="%3."/>
+      <w:lvlJc w:val="right"/>
+      <w:pPr>
+        <w:ind w:left="2160" w:hanging="180"/>
+      </w:pPr>
+    </w:lvl>
+    <w:lvl w:ilvl="3" w:tplc="0807000F" w:tentative="1">
+      <w:start w:val="1"/>
+      <w:numFmt w:val="decimal"/>
+      <w:lvlText w:val="%4."/>
+      <w:lvlJc w:val="left"/>
+      <w:pPr>
+        <w:ind w:left="2880" w:hanging="360"/>
+      </w:pPr>
+    </w:lvl>
+    <w:lvl w:ilvl="4" w:tplc="08070019" w:tentative="1">
+      <w:start w:val="1"/>
+      <w:numFmt w:val="lowerLetter"/>
+      <w:lvlText w:val="%5."/>
+      <w:lvlJc w:val="left"/>
+      <w:pPr>
+        <w:ind w:left="3600" w:hanging="360"/>
+      </w:pPr>
+    </w:lvl>
+    <w:lvl w:ilvl="5" w:tplc="0807001B" w:tentative="1">
+      <w:start w:val="1"/>
+      <w:numFmt w:val="lowerRoman"/>
+      <w:lvlText w:val="%6."/>
+      <w:lvlJc w:val="right"/>
+      <w:pPr>
+        <w:ind w:left="4320" w:hanging="180"/>
+      </w:pPr>
+    </w:lvl>
+    <w:lvl w:ilvl="6" w:tplc="0807000F" w:tentative="1">
+      <w:start w:val="1"/>
+      <w:numFmt w:val="decimal"/>
+      <w:lvlText w:val="%7."/>
+      <w:lvlJc w:val="left"/>
+      <w:pPr>
+        <w:ind w:left="5040" w:hanging="360"/>
+      </w:pPr>
+    </w:lvl>
+    <w:lvl w:ilvl="7" w:tplc="08070019" w:tentative="1">
+      <w:start w:val="1"/>
+      <w:numFmt w:val="lowerLetter"/>
+      <w:lvlText w:val="%8."/>
+      <w:lvlJc w:val="left"/>
+      <w:pPr>
+        <w:ind w:left="5760" w:hanging="360"/>
+      </w:pPr>
+    </w:lvl>
+    <w:lvl w:ilvl="8" w:tplc="0807001B" w:tentative="1">
+      <w:start w:val="1"/>
+      <w:numFmt w:val="lowerRoman"/>
+      <w:lvlText w:val="%9."/>
+      <w:lvlJc w:val="right"/>
+      <w:pPr>
+        <w:ind w:left="6480" w:hanging="180"/>
+      </w:pPr>
+    </w:lvl>
+  </w:abstractNum>
   <w:num w:numId="1">
-    <w:abstractNumId w:val="1"/>
+    <w:abstractNumId w:val="3"/>
   </w:num>
   <w:num w:numId="2">
+    <w:abstractNumId w:val="4"/>
+  </w:num>
+  <w:num w:numId="3">
     <w:abstractNumId w:val="2"/>
   </w:num>
-  <w:num w:numId="3">
+  <w:num w:numId="4">
+    <w:abstractNumId w:val="5"/>
+  </w:num>
+  <w:num w:numId="5">
     <w:abstractNumId w:val="0"/>
+  </w:num>
+  <w:num w:numId="6">
+    <w:abstractNumId w:val="1"/>
   </w:num>
 </w:numbering>
 </file>
 
 <file path=word/styles.xml><?xml version="1.0" encoding="utf-8"?>
-<w:styles xmlns:mc="http://schemas.openxmlformats.org/markup-compatibility/2006" xmlns:r="http://schemas.openxmlformats.org/officeDocument/2006/relationships" xmlns:w="http://schemas.openxmlformats.org/wordprocessingml/2006/main" xmlns:w14="http://schemas.microsoft.com/office/word/2010/wordml" xmlns:w15="http://schemas.microsoft.com/office/word/2012/wordml" xmlns:w16se="http://schemas.microsoft.com/office/word/2015/wordml/symex" mc:Ignorable="w14 w15 w16se">
+<w:styles xmlns:mc="http://schemas.openxmlformats.org/markup-compatibility/2006" xmlns:r="http://schemas.openxmlformats.org/officeDocument/2006/relationships" xmlns:w="http://schemas.openxmlformats.org/wordprocessingml/2006/main" xmlns:w14="http://schemas.microsoft.com/office/word/2010/wordml" xmlns:w15="http://schemas.microsoft.com/office/word/2012/wordml" xmlns:w16cex="http://schemas.microsoft.com/office/word/2018/wordml/cex" xmlns:w16cid="http://schemas.microsoft.com/office/word/2016/wordml/cid" xmlns:w16="http://schemas.microsoft.com/office/word/2018/wordml" xmlns:w16sdtdh="http://schemas.microsoft.com/office/word/2020/wordml/sdtdatahash" xmlns:w16se="http://schemas.microsoft.com/office/word/2015/wordml/symex" mc:Ignorable="w14 w15 w16se w16cid w16 w16cex w16sdtdh">
   <w:docDefaults>
     <w:rPrDefault>
       <w:rPr>
@@ -455,7 +1571,7 @@
       </w:pPr>
     </w:pPrDefault>
   </w:docDefaults>
-  <w:latentStyles w:defLockedState="0" w:defUIPriority="99" w:defSemiHidden="0" w:defUnhideWhenUsed="0" w:defQFormat="0" w:count="371">
+  <w:latentStyles w:defLockedState="0" w:defUIPriority="99" w:defSemiHidden="0" w:defUnhideWhenUsed="0" w:defQFormat="0" w:count="376">
     <w:lsdException w:name="Normal" w:uiPriority="0" w:qFormat="1"/>
     <w:lsdException w:name="heading 1" w:uiPriority="9" w:qFormat="1"/>
     <w:lsdException w:name="heading 2" w:semiHidden="1" w:uiPriority="9" w:unhideWhenUsed="1" w:qFormat="1"/>
@@ -561,7 +1677,6 @@
     <w:lsdException w:name="HTML Sample" w:semiHidden="1" w:unhideWhenUsed="1"/>
     <w:lsdException w:name="HTML Typewriter" w:semiHidden="1" w:unhideWhenUsed="1"/>
     <w:lsdException w:name="HTML Variable" w:semiHidden="1" w:unhideWhenUsed="1"/>
-    <w:lsdException w:name="Normal Table" w:semiHidden="1" w:unhideWhenUsed="1"/>
     <w:lsdException w:name="annotation subject" w:semiHidden="1" w:unhideWhenUsed="1"/>
     <w:lsdException w:name="No List" w:semiHidden="1" w:unhideWhenUsed="1"/>
     <w:lsdException w:name="Outline List 1" w:semiHidden="1" w:unhideWhenUsed="1"/>
@@ -604,11 +1719,8 @@
     <w:lsdException w:name="Table Contemporary" w:semiHidden="1" w:unhideWhenUsed="1"/>
     <w:lsdException w:name="Table Elegant" w:semiHidden="1" w:unhideWhenUsed="1"/>
     <w:lsdException w:name="Table Professional" w:semiHidden="1" w:unhideWhenUsed="1"/>
-    <w:lsdException w:name="Table Subtle 1" w:semiHidden="1" w:unhideWhenUsed="1"/>
     <w:lsdException w:name="Table Subtle 2" w:semiHidden="1" w:unhideWhenUsed="1"/>
     <w:lsdException w:name="Table Web 1" w:semiHidden="1" w:unhideWhenUsed="1"/>
-    <w:lsdException w:name="Table Web 2" w:semiHidden="1" w:unhideWhenUsed="1"/>
-    <w:lsdException w:name="Table Web 3" w:semiHidden="1" w:unhideWhenUsed="1"/>
     <w:lsdException w:name="Balloon Text" w:semiHidden="1" w:unhideWhenUsed="1"/>
     <w:lsdException w:name="Table Grid" w:uiPriority="39"/>
     <w:lsdException w:name="Table Theme" w:semiHidden="1" w:unhideWhenUsed="1"/>
@@ -827,21 +1939,25 @@
     <w:lsdException w:name="List Table 5 Dark Accent 6" w:uiPriority="50"/>
     <w:lsdException w:name="List Table 6 Colorful Accent 6" w:uiPriority="51"/>
     <w:lsdException w:name="List Table 7 Colorful Accent 6" w:uiPriority="52"/>
+    <w:lsdException w:name="Mention" w:semiHidden="1" w:unhideWhenUsed="1"/>
+    <w:lsdException w:name="Smart Hyperlink" w:semiHidden="1" w:unhideWhenUsed="1"/>
+    <w:lsdException w:name="Hashtag" w:semiHidden="1" w:unhideWhenUsed="1"/>
+    <w:lsdException w:name="Unresolved Mention" w:semiHidden="1" w:unhideWhenUsed="1"/>
+    <w:lsdException w:name="Smart Link" w:semiHidden="1" w:unhideWhenUsed="1"/>
   </w:latentStyles>
-  <w:style w:type="paragraph" w:default="1" w:styleId="Normal">
+  <w:style w:type="paragraph" w:default="1" w:styleId="Standard">
     <w:name w:val="Normal"/>
     <w:qFormat/>
     <w:rPr>
       <w:lang w:val="en-GB"/>
     </w:rPr>
   </w:style>
-  <w:style w:type="character" w:default="1" w:styleId="DefaultParagraphFont">
+  <w:style w:type="character" w:default="1" w:styleId="Absatz-Standardschriftart">
     <w:name w:val="Default Paragraph Font"/>
     <w:uiPriority w:val="1"/>
-    <w:semiHidden/>
     <w:unhideWhenUsed/>
   </w:style>
-  <w:style w:type="table" w:default="1" w:styleId="TableNormal">
+  <w:style w:type="table" w:default="1" w:styleId="NormaleTabelle">
     <w:name w:val="Normal Table"/>
     <w:uiPriority w:val="99"/>
     <w:semiHidden/>
@@ -856,15 +1972,15 @@
       </w:tblCellMar>
     </w:tblPr>
   </w:style>
-  <w:style w:type="numbering" w:default="1" w:styleId="NoList">
+  <w:style w:type="numbering" w:default="1" w:styleId="KeineListe">
     <w:name w:val="No List"/>
     <w:uiPriority w:val="99"/>
     <w:semiHidden/>
     <w:unhideWhenUsed/>
   </w:style>
-  <w:style w:type="paragraph" w:styleId="ListParagraph">
+  <w:style w:type="paragraph" w:styleId="Listenabsatz">
     <w:name w:val="List Paragraph"/>
-    <w:basedOn w:val="Normal"/>
+    <w:basedOn w:val="Standard"/>
     <w:uiPriority w:val="34"/>
     <w:qFormat/>
     <w:rsid w:val="00A119ED"/>
@@ -875,7 +1991,7 @@
   </w:style>
   <w:style w:type="character" w:styleId="Hyperlink">
     <w:name w:val="Hyperlink"/>
-    <w:basedOn w:val="DefaultParagraphFont"/>
+    <w:basedOn w:val="Absatz-Standardschriftart"/>
     <w:uiPriority w:val="99"/>
     <w:unhideWhenUsed/>
     <w:rsid w:val="00A119ED"/>
@@ -885,6 +2001,62 @@
     </w:rPr>
   </w:style>
 </w:styles>
+</file>
+
+<file path=word/ink/ink1.xml><?xml version="1.0" encoding="utf-8"?>
+<inkml:ink xmlns:inkml="http://www.w3.org/2003/InkML">
+  <inkml:definitions>
+    <inkml:context xml:id="ctx0">
+      <inkml:inkSource xml:id="inkSrc0">
+        <inkml:traceFormat>
+          <inkml:channel name="X" type="integer" min="-2.14748E9" max="2.14748E9" units="cm"/>
+          <inkml:channel name="Y" type="integer" min="-2.14748E9" max="2.14748E9" units="cm"/>
+          <inkml:channel name="F" type="integer" max="32767" units="dev"/>
+        </inkml:traceFormat>
+        <inkml:channelProperties>
+          <inkml:channelProperty channel="X" name="resolution" value="1000" units="1/cm"/>
+          <inkml:channelProperty channel="Y" name="resolution" value="1000" units="1/cm"/>
+          <inkml:channelProperty channel="F" name="resolution" value="0" units="1/dev"/>
+        </inkml:channelProperties>
+      </inkml:inkSource>
+      <inkml:timestamp xml:id="ts0" timeString="2021-11-19T15:07:39.330"/>
+    </inkml:context>
+    <inkml:brush xml:id="br0">
+      <inkml:brushProperty name="width" value="0.05" units="cm"/>
+      <inkml:brushProperty name="height" value="0.05" units="cm"/>
+      <inkml:brushProperty name="color" value="#E71224"/>
+    </inkml:brush>
+  </inkml:definitions>
+  <inkml:trace contextRef="#ctx0" brushRef="#br0">0 212 24575,'1'-1'0,"-1"1"0,0-1 0,0 1 0,1-1 0,-1 1 0,0-1 0,1 1 0,-1-1 0,0 1 0,1-1 0,-1 1 0,1-1 0,-1 1 0,1 0 0,-1-1 0,1 1 0,-1 0 0,1 0 0,0-1 0,-1 1 0,1 0 0,-1 0 0,1 0 0,-1 0 0,2-1 0,18-2 0,-18 3 0,50-4 0,67 5 0,32-2 0,-140-1 0,0 0 0,0-1 0,0 0 0,0-1 0,15-7 0,-15 6 0,1 0 0,0 0 0,23-4 0,3 6 0,-1 1 0,47 3 0,-16 1 0,-53-1 0,0 0 0,0 1 0,0 1 0,20 7 0,-20-5 0,1-1 0,0-1 0,29 3 0,-41-6 0,3 0 0,1 0 0,-1 0 0,0 1 0,0 0 0,0 0 0,12 4 0,-28-12 0,0-1 0,0 0 0,1 0 0,1-1 0,-1-1 0,-9-16 0,-20-23 0,21 23 0,14 23 0,1-1 0,-1 1 0,0 0 0,0 0 0,0-1 0,-1 2 0,1-1 0,-1 0 0,1 0 0,-4-2 0,5 5 0,1 0 0,-1 1 0,1-1 0,-1 0 0,0 0 0,1 0 0,-1 0 0,1 1 0,-1-1 0,1 0 0,-1 0 0,1 1 0,-1-1 0,1 1 0,-1-1 0,1 0 0,-1 1 0,1-1 0,-1 1 0,1-1 0,0 1 0,-1-1 0,1 1 0,0-1 0,0 1 0,-1-1 0,1 1 0,0 0 0,0-1 0,0 1 0,0-1 0,0 1 0,0 0 0,0-1 0,0 1 0,0-1 0,0 2 0,-3 24 0,4 6 0,2 0 0,9 44 0,2 7 0,-14-78 0,1-1 0,-1 1 0,2-1 0,-1 1 0,0-1 0,1 1 0,0-1 0,4 7 0,-6-10 0,1 0 0,0 0 0,-1-1 0,1 1 0,0 0 0,0-1 0,-1 1 0,1 0 0,0-1 0,0 1 0,0-1 0,0 1 0,0-1 0,0 0 0,0 0 0,0 1 0,0-1 0,0 0 0,0 0 0,0 0 0,0 0 0,0 0 0,0 0 0,0 0 0,0 0 0,0 0 0,0 0 0,0-1 0,0 1 0,0 0 0,-1-1 0,1 1 0,0-1 0,0 1 0,0-1 0,0 1 0,0-1 0,-1 0 0,1 1 0,0-1 0,-1 0 0,1 0 0,0 0 0,0-1 0,13-13 22,-1-1-1,-1-1 1,18-30-1,3-5-1472,-27 44-5375</inkml:trace>
+</inkml:ink>
+</file>
+
+<file path=word/ink/ink2.xml><?xml version="1.0" encoding="utf-8"?>
+<inkml:ink xmlns:inkml="http://www.w3.org/2003/InkML">
+  <inkml:definitions>
+    <inkml:context xml:id="ctx0">
+      <inkml:inkSource xml:id="inkSrc0">
+        <inkml:traceFormat>
+          <inkml:channel name="X" type="integer" min="-2.14748E9" max="2.14748E9" units="cm"/>
+          <inkml:channel name="Y" type="integer" min="-2.14748E9" max="2.14748E9" units="cm"/>
+          <inkml:channel name="F" type="integer" max="32767" units="dev"/>
+        </inkml:traceFormat>
+        <inkml:channelProperties>
+          <inkml:channelProperty channel="X" name="resolution" value="1000" units="1/cm"/>
+          <inkml:channelProperty channel="Y" name="resolution" value="1000" units="1/cm"/>
+          <inkml:channelProperty channel="F" name="resolution" value="0" units="1/dev"/>
+        </inkml:channelProperties>
+      </inkml:inkSource>
+      <inkml:timestamp xml:id="ts0" timeString="2021-11-19T15:07:36.290"/>
+    </inkml:context>
+    <inkml:brush xml:id="br0">
+      <inkml:brushProperty name="width" value="0.05" units="cm"/>
+      <inkml:brushProperty name="height" value="0.05" units="cm"/>
+      <inkml:brushProperty name="color" value="#E71224"/>
+    </inkml:brush>
+  </inkml:definitions>
+  <inkml:trace contextRef="#ctx0" brushRef="#br0">0 128 24575,'130'9'0,"1"0"0,-31-1 0,2 0 0,-44-7 0,87 11 0,-109-9 0,57-1 0,-62-2 0,0 0 0,51 9 0,-79-9 0,19 3 0,-20-8 0,-11-6 0,-143-151 0,138 149 0,7 13 0,5 27 0,2-16 0,0-2 0,8 117 0,-6-113 0,0-1 0,1 1 0,0-1 0,1 1 0,0-1 0,1 0 0,11 19 0,-15-34 0,1 1 0,-1-1 0,0 1 0,0-1 0,0 1 0,0-1 0,0 0 0,-1 0 0,1-5 0,4-11 0,-1 8-341,2 0 0,-1 0-1,9-12 1,-8 13-6485</inkml:trace>
+</inkml:ink>
 </file>
 
 <file path=word/theme/theme1.xml><?xml version="1.0" encoding="utf-8"?>
@@ -1146,4 +2318,24 @@
     </a:ext>
   </a:extLst>
 </a:theme>
+</file>
+
+<file path=word/webextensions/taskpanes.xml><?xml version="1.0" encoding="utf-8"?>
+<wetp:taskpanes xmlns:wetp="http://schemas.microsoft.com/office/webextensions/taskpanes/2010/11">
+  <wetp:taskpane dockstate="right" visibility="0" width="438" row="0">
+    <wetp:webextensionref xmlns:r="http://schemas.openxmlformats.org/officeDocument/2006/relationships" r:id="rId1"/>
+  </wetp:taskpane>
+</wetp:taskpanes>
+</file>
+
+<file path=word/webextensions/webextension1.xml><?xml version="1.0" encoding="utf-8"?>
+<we:webextension xmlns:we="http://schemas.microsoft.com/office/webextensions/webextension/2010/11" id="{F39BD5DC-1DE1-4B03-BD64-58797FFBC5BE}">
+  <we:reference id="wa104380121" version="2.0.0.0" store="de-DE" storeType="OMEX"/>
+  <we:alternateReferences>
+    <we:reference id="wa104380121" version="2.0.0.0" store="WA104380121" storeType="OMEX"/>
+  </we:alternateReferences>
+  <we:properties/>
+  <we:bindings/>
+  <we:snapshot xmlns:r="http://schemas.openxmlformats.org/officeDocument/2006/relationships"/>
+</we:webextension>
 </file>
</xml_diff>